<commit_message>
Update 4th meeting minutes
</commit_message>
<xml_diff>
--- a/Minutes/Minutes_4th_Meeting.docx
+++ b/Minutes/Minutes_4th_Meeting.docx
@@ -395,80 +395,6 @@
         </w:rPr>
         <w:t xml:space="preserve"> Ng</w:t>
       </w:r>
-    </w:p>
-    <w:p>
-      <w:pPr>
-        <w:tabs>
-          <w:tab w:val="left" w:pos="1940"/>
-        </w:tabs>
-        <w:ind w:left="540"/>
-        <w:rPr>
-          <w:sz w:val="20"/>
-          <w:szCs w:val="20"/>
-        </w:rPr>
-      </w:pPr>
-    </w:p>
-    <w:p>
-      <w:pPr>
-        <w:spacing w:line="13" w:lineRule="exact"/>
-        <w:rPr>
-          <w:sz w:val="24"/>
-          <w:szCs w:val="24"/>
-        </w:rPr>
-      </w:pPr>
-    </w:p>
-    <w:p>
-      <w:pPr>
-        <w:spacing w:line="13" w:lineRule="exact"/>
-        <w:rPr>
-          <w:sz w:val="24"/>
-          <w:szCs w:val="24"/>
-        </w:rPr>
-      </w:pPr>
-    </w:p>
-    <w:p>
-      <w:pPr>
-        <w:tabs>
-          <w:tab w:val="left" w:pos="1940"/>
-        </w:tabs>
-        <w:ind w:left="540"/>
-        <w:rPr>
-          <w:sz w:val="20"/>
-          <w:szCs w:val="20"/>
-        </w:rPr>
-      </w:pPr>
-      <w:r>
-        <w:rPr>
-          <w:rFonts w:eastAsia="Arial"/>
-          <w:sz w:val="24"/>
-          <w:szCs w:val="24"/>
-        </w:rPr>
-        <w:t>Apologies</w:t>
-      </w:r>
-      <w:r>
-        <w:rPr>
-          <w:sz w:val="20"/>
-          <w:szCs w:val="20"/>
-        </w:rPr>
-        <w:tab/>
-      </w:r>
-      <w:r>
-        <w:rPr>
-          <w:rFonts w:eastAsia="Arial"/>
-          <w:sz w:val="21"/>
-          <w:szCs w:val="21"/>
-        </w:rPr>
-        <w:t>None.</w:t>
-      </w:r>
-    </w:p>
-    <w:p>
-      <w:pPr>
-        <w:spacing w:line="200" w:lineRule="exact"/>
-        <w:rPr>
-          <w:sz w:val="24"/>
-          <w:szCs w:val="24"/>
-        </w:rPr>
-      </w:pPr>
     </w:p>
     <w:p>
       <w:pPr>
@@ -515,12 +441,14 @@
     </w:p>
     <w:p>
       <w:pPr>
-        <w:spacing w:line="229" w:lineRule="auto"/>
-        <w:ind w:left="540" w:right="546"/>
-        <w:jc w:val="both"/>
-        <w:rPr>
-          <w:sz w:val="20"/>
-          <w:szCs w:val="20"/>
+        <w:tabs>
+          <w:tab w:val="left" w:pos="1940"/>
+        </w:tabs>
+        <w:ind w:left="540"/>
+        <w:rPr>
+          <w:rFonts w:eastAsia="Arial"/>
+          <w:sz w:val="24"/>
+          <w:szCs w:val="24"/>
         </w:rPr>
       </w:pPr>
       <w:r>
@@ -578,6 +506,30 @@
           <w:szCs w:val="24"/>
         </w:rPr>
         <w:t xml:space="preserve"> 2021.</w:t>
+      </w:r>
+      <w:r>
+        <w:rPr>
+          <w:rFonts w:eastAsia="Arial"/>
+          <w:sz w:val="24"/>
+          <w:szCs w:val="24"/>
+        </w:rPr>
+        <w:t xml:space="preserve"> </w:t>
+      </w:r>
+      <w:r>
+        <w:rPr>
+          <w:rFonts w:eastAsia="Arial" w:hint="eastAsia"/>
+          <w:sz w:val="24"/>
+          <w:szCs w:val="24"/>
+        </w:rPr>
+        <w:t>A</w:t>
+      </w:r>
+      <w:r>
+        <w:rPr>
+          <w:rFonts w:eastAsia="Arial"/>
+          <w:sz w:val="24"/>
+          <w:szCs w:val="24"/>
+        </w:rPr>
+        <w:t>ll team member attended the meeting.</w:t>
       </w:r>
     </w:p>
     <w:p>
@@ -625,6 +577,300 @@
     </w:p>
     <w:p>
       <w:pPr>
+        <w:tabs>
+          <w:tab w:val="left" w:pos="1120"/>
+        </w:tabs>
+        <w:rPr>
+          <w:rFonts w:eastAsia="Arial"/>
+          <w:sz w:val="34"/>
+          <w:szCs w:val="34"/>
+        </w:rPr>
+      </w:pPr>
+    </w:p>
+    <w:p>
+      <w:pPr>
+        <w:tabs>
+          <w:tab w:val="left" w:pos="1940"/>
+        </w:tabs>
+        <w:ind w:left="540"/>
+        <w:rPr>
+          <w:sz w:val="24"/>
+          <w:szCs w:val="24"/>
+        </w:rPr>
+      </w:pPr>
+      <w:r>
+        <w:rPr>
+          <w:rFonts w:eastAsia="Arial"/>
+          <w:sz w:val="24"/>
+          <w:szCs w:val="24"/>
+        </w:rPr>
+        <w:t>Attendees</w:t>
+      </w:r>
+      <w:r>
+        <w:rPr>
+          <w:sz w:val="24"/>
+          <w:szCs w:val="24"/>
+        </w:rPr>
+        <w:t xml:space="preserve">: </w:t>
+      </w:r>
+      <w:r>
+        <w:rPr>
+          <w:sz w:val="24"/>
+          <w:szCs w:val="24"/>
+        </w:rPr>
+        <w:tab/>
+      </w:r>
+      <w:r>
+        <w:rPr>
+          <w:rFonts w:eastAsia="Arial"/>
+          <w:sz w:val="24"/>
+          <w:szCs w:val="24"/>
+        </w:rPr>
+        <w:t xml:space="preserve">Dr </w:t>
+      </w:r>
+      <w:proofErr w:type="spellStart"/>
+      <w:r>
+        <w:rPr>
+          <w:rFonts w:eastAsia="Arial"/>
+          <w:sz w:val="24"/>
+          <w:szCs w:val="24"/>
+        </w:rPr>
+        <w:t>Thushari</w:t>
+      </w:r>
+      <w:proofErr w:type="spellEnd"/>
+      <w:r>
+        <w:rPr>
+          <w:rFonts w:eastAsia="Arial"/>
+          <w:sz w:val="24"/>
+          <w:szCs w:val="24"/>
+        </w:rPr>
+        <w:t xml:space="preserve"> Atapattu (Client)</w:t>
+      </w:r>
+    </w:p>
+    <w:p>
+      <w:pPr>
+        <w:tabs>
+          <w:tab w:val="left" w:pos="1940"/>
+        </w:tabs>
+        <w:ind w:left="540"/>
+        <w:rPr>
+          <w:sz w:val="24"/>
+          <w:szCs w:val="24"/>
+        </w:rPr>
+      </w:pPr>
+      <w:r>
+        <w:rPr>
+          <w:rFonts w:eastAsia="Arial"/>
+          <w:sz w:val="24"/>
+          <w:szCs w:val="24"/>
+        </w:rPr>
+        <w:tab/>
+      </w:r>
+      <w:r>
+        <w:rPr>
+          <w:rFonts w:eastAsia="Arial"/>
+          <w:sz w:val="24"/>
+          <w:szCs w:val="24"/>
+        </w:rPr>
+        <w:t xml:space="preserve">Menasha </w:t>
+      </w:r>
+      <w:proofErr w:type="spellStart"/>
+      <w:r>
+        <w:rPr>
+          <w:rFonts w:eastAsia="Arial"/>
+          <w:sz w:val="24"/>
+          <w:szCs w:val="24"/>
+        </w:rPr>
+        <w:t>Thilakaratne</w:t>
+      </w:r>
+      <w:proofErr w:type="spellEnd"/>
+      <w:r>
+        <w:rPr>
+          <w:rFonts w:eastAsia="Arial"/>
+          <w:sz w:val="24"/>
+          <w:szCs w:val="24"/>
+        </w:rPr>
+        <w:t xml:space="preserve"> (Client)</w:t>
+      </w:r>
+      <w:r>
+        <w:rPr>
+          <w:rFonts w:hint="eastAsia"/>
+          <w:sz w:val="24"/>
+          <w:szCs w:val="24"/>
+        </w:rPr>
+        <w:t>,</w:t>
+      </w:r>
+    </w:p>
+    <w:p>
+      <w:pPr>
+        <w:tabs>
+          <w:tab w:val="left" w:pos="1940"/>
+        </w:tabs>
+        <w:ind w:left="540"/>
+        <w:rPr>
+          <w:rFonts w:eastAsia="Arial"/>
+          <w:sz w:val="24"/>
+          <w:szCs w:val="24"/>
+        </w:rPr>
+      </w:pPr>
+      <w:r>
+        <w:rPr>
+          <w:rFonts w:eastAsia="Arial"/>
+          <w:sz w:val="24"/>
+          <w:szCs w:val="24"/>
+        </w:rPr>
+        <w:tab/>
+      </w:r>
+      <w:r>
+        <w:rPr>
+          <w:rFonts w:eastAsia="Arial"/>
+          <w:sz w:val="24"/>
+          <w:szCs w:val="24"/>
+        </w:rPr>
+        <w:t xml:space="preserve">Emily </w:t>
+      </w:r>
+      <w:proofErr w:type="spellStart"/>
+      <w:r>
+        <w:rPr>
+          <w:rFonts w:eastAsia="Arial"/>
+          <w:sz w:val="24"/>
+          <w:szCs w:val="24"/>
+        </w:rPr>
+        <w:t>Yingyao</w:t>
+      </w:r>
+      <w:proofErr w:type="spellEnd"/>
+      <w:r>
+        <w:rPr>
+          <w:rFonts w:eastAsia="Arial"/>
+          <w:sz w:val="24"/>
+          <w:szCs w:val="24"/>
+        </w:rPr>
+        <w:t xml:space="preserve"> Lu</w:t>
+      </w:r>
+    </w:p>
+    <w:p>
+      <w:pPr>
+        <w:tabs>
+          <w:tab w:val="left" w:pos="1940"/>
+        </w:tabs>
+        <w:ind w:left="540"/>
+        <w:rPr>
+          <w:sz w:val="24"/>
+          <w:szCs w:val="24"/>
+        </w:rPr>
+      </w:pPr>
+      <w:r>
+        <w:rPr>
+          <w:rFonts w:eastAsia="Arial"/>
+          <w:sz w:val="24"/>
+          <w:szCs w:val="24"/>
+        </w:rPr>
+        <w:tab/>
+      </w:r>
+      <w:r>
+        <w:rPr>
+          <w:rFonts w:eastAsia="Arial"/>
+          <w:sz w:val="24"/>
+          <w:szCs w:val="24"/>
+        </w:rPr>
+        <w:t>Portia On Ki Ng</w:t>
+      </w:r>
+    </w:p>
+    <w:p>
+      <w:pPr>
+        <w:tabs>
+          <w:tab w:val="left" w:pos="1940"/>
+        </w:tabs>
+        <w:ind w:left="540"/>
+        <w:rPr>
+          <w:sz w:val="24"/>
+          <w:szCs w:val="24"/>
+        </w:rPr>
+      </w:pPr>
+      <w:r>
+        <w:rPr>
+          <w:rFonts w:eastAsia="Arial"/>
+          <w:sz w:val="24"/>
+          <w:szCs w:val="24"/>
+        </w:rPr>
+        <w:tab/>
+      </w:r>
+      <w:r>
+        <w:rPr>
+          <w:rFonts w:eastAsia="Arial"/>
+          <w:sz w:val="24"/>
+          <w:szCs w:val="24"/>
+        </w:rPr>
+        <w:t xml:space="preserve">Jason </w:t>
+      </w:r>
+      <w:proofErr w:type="spellStart"/>
+      <w:r>
+        <w:rPr>
+          <w:rFonts w:eastAsia="Arial"/>
+          <w:sz w:val="24"/>
+          <w:szCs w:val="24"/>
+        </w:rPr>
+        <w:t>Yiu</w:t>
+      </w:r>
+      <w:proofErr w:type="spellEnd"/>
+      <w:r>
+        <w:rPr>
+          <w:rFonts w:eastAsia="Arial"/>
+          <w:sz w:val="24"/>
+          <w:szCs w:val="24"/>
+        </w:rPr>
+        <w:t xml:space="preserve"> Yeung Ng</w:t>
+      </w:r>
+    </w:p>
+    <w:p>
+      <w:pPr>
+        <w:tabs>
+          <w:tab w:val="left" w:pos="1940"/>
+        </w:tabs>
+        <w:ind w:left="540"/>
+        <w:rPr>
+          <w:rFonts w:eastAsia="Arial"/>
+          <w:sz w:val="24"/>
+          <w:szCs w:val="24"/>
+        </w:rPr>
+      </w:pPr>
+      <w:r>
+        <w:rPr>
+          <w:rFonts w:eastAsia="Arial"/>
+          <w:sz w:val="24"/>
+          <w:szCs w:val="24"/>
+        </w:rPr>
+        <w:tab/>
+      </w:r>
+      <w:r>
+        <w:rPr>
+          <w:rFonts w:eastAsia="Arial"/>
+          <w:sz w:val="24"/>
+          <w:szCs w:val="24"/>
+        </w:rPr>
+        <w:t xml:space="preserve">Eric Ka </w:t>
+      </w:r>
+      <w:proofErr w:type="spellStart"/>
+      <w:r>
+        <w:rPr>
+          <w:rFonts w:eastAsia="Arial"/>
+          <w:sz w:val="24"/>
+          <w:szCs w:val="24"/>
+        </w:rPr>
+        <w:t>Yiu</w:t>
+      </w:r>
+      <w:proofErr w:type="spellEnd"/>
+      <w:r>
+        <w:rPr>
+          <w:rFonts w:eastAsia="Arial"/>
+          <w:sz w:val="24"/>
+          <w:szCs w:val="24"/>
+        </w:rPr>
+        <w:t xml:space="preserve"> Ma</w:t>
+      </w:r>
+    </w:p>
+    <w:p>
+      <w:pPr>
         <w:spacing w:line="262" w:lineRule="exact"/>
         <w:rPr>
           <w:sz w:val="24"/>
@@ -859,7 +1105,23 @@
           <w:sz w:val="24"/>
           <w:szCs w:val="24"/>
         </w:rPr>
-        <w:t xml:space="preserve"> on Google Chrome with UI components of ‘Landing’ page, ‘Login’ and ‘Signup’ page, permissions enquiry modal view and tabs bar at the bottom implemented. </w:t>
+        <w:t xml:space="preserve"> on Google Chrome with UI components of ‘Landing’ page, ‘Login’ and ‘Signup’ page, permissions enquiry modal view and tabs bar at the bottom</w:t>
+      </w:r>
+      <w:r>
+        <w:rPr>
+          <w:rFonts w:eastAsia="Arial"/>
+          <w:sz w:val="24"/>
+          <w:szCs w:val="24"/>
+        </w:rPr>
+        <w:t xml:space="preserve"> of screen</w:t>
+      </w:r>
+      <w:r>
+        <w:rPr>
+          <w:rFonts w:eastAsia="Arial"/>
+          <w:sz w:val="24"/>
+          <w:szCs w:val="24"/>
+        </w:rPr>
+        <w:t xml:space="preserve">. </w:t>
       </w:r>
       <w:r>
         <w:rPr>
@@ -1030,7 +1292,6 @@
           <w:sz w:val="24"/>
           <w:szCs w:val="24"/>
         </w:rPr>
-        <w:lastRenderedPageBreak/>
         <w:t xml:space="preserve">Fast API and Django were the backend technology recommended by client. Django </w:t>
       </w:r>
       <w:r>
@@ -1191,7 +1452,7 @@
           <w:sz w:val="24"/>
           <w:szCs w:val="24"/>
         </w:rPr>
-        <w:t>Implementation of Facebook authentication, Google authentication and setting up Django server for email-password authentication were requested by client</w:t>
+        <w:t>Implementation of Google authentication and setting up Django server for email-password authentication were requested by client</w:t>
       </w:r>
       <w:r>
         <w:rPr>
@@ -1458,10 +1719,851 @@
     </w:p>
     <w:p>
       <w:pPr>
+        <w:tabs>
+          <w:tab w:val="left" w:pos="1120"/>
+        </w:tabs>
+        <w:rPr>
+          <w:rFonts w:eastAsia="Arial"/>
+          <w:sz w:val="24"/>
+          <w:szCs w:val="24"/>
+        </w:rPr>
+      </w:pPr>
+    </w:p>
+    <w:p>
+      <w:pPr>
+        <w:tabs>
+          <w:tab w:val="left" w:pos="1120"/>
+        </w:tabs>
+        <w:rPr>
+          <w:rFonts w:eastAsia="Arial"/>
+          <w:sz w:val="34"/>
+          <w:szCs w:val="34"/>
+        </w:rPr>
+      </w:pPr>
+      <w:r>
+        <w:rPr>
+          <w:rFonts w:eastAsia="Arial"/>
+          <w:sz w:val="34"/>
+          <w:szCs w:val="34"/>
+        </w:rPr>
+        <w:t>5. Activities</w:t>
+      </w:r>
+    </w:p>
+    <w:p>
+      <w:pPr>
+        <w:tabs>
+          <w:tab w:val="left" w:pos="1120"/>
+        </w:tabs>
+        <w:rPr>
+          <w:rFonts w:eastAsia="Arial"/>
+          <w:sz w:val="34"/>
+          <w:szCs w:val="34"/>
+        </w:rPr>
+      </w:pPr>
+    </w:p>
+    <w:tbl>
+      <w:tblPr>
+        <w:tblStyle w:val="TableGrid"/>
+        <w:tblW w:w="8240" w:type="dxa"/>
+        <w:tblInd w:w="544" w:type="dxa"/>
+        <w:tblLook w:val="04A0" w:firstRow="1" w:lastRow="0" w:firstColumn="1" w:lastColumn="0" w:noHBand="0" w:noVBand="1"/>
+      </w:tblPr>
+      <w:tblGrid>
+        <w:gridCol w:w="1354"/>
+        <w:gridCol w:w="2633"/>
+        <w:gridCol w:w="2420"/>
+        <w:gridCol w:w="705"/>
+        <w:gridCol w:w="1128"/>
+      </w:tblGrid>
+      <w:tr>
+        <w:tc>
+          <w:tcPr>
+            <w:tcW w:w="1354" w:type="dxa"/>
+            <w:shd w:val="clear" w:color="auto" w:fill="F2F2F2" w:themeFill="background1" w:themeFillShade="F2"/>
+            <w:vAlign w:val="center"/>
+          </w:tcPr>
+          <w:p>
+            <w:pPr>
+              <w:tabs>
+                <w:tab w:val="left" w:pos="1120"/>
+              </w:tabs>
+              <w:jc w:val="center"/>
+              <w:rPr>
+                <w:rFonts w:eastAsia="Arial"/>
+                <w:sz w:val="20"/>
+                <w:szCs w:val="20"/>
+              </w:rPr>
+            </w:pPr>
+            <w:r>
+              <w:rPr>
+                <w:rFonts w:eastAsia="Arial"/>
+                <w:sz w:val="20"/>
+                <w:szCs w:val="20"/>
+              </w:rPr>
+              <w:t>Responsible Person</w:t>
+            </w:r>
+          </w:p>
+        </w:tc>
+        <w:tc>
+          <w:tcPr>
+            <w:tcW w:w="2633" w:type="dxa"/>
+            <w:shd w:val="clear" w:color="auto" w:fill="F2F2F2" w:themeFill="background1" w:themeFillShade="F2"/>
+            <w:vAlign w:val="center"/>
+          </w:tcPr>
+          <w:p>
+            <w:pPr>
+              <w:tabs>
+                <w:tab w:val="left" w:pos="1120"/>
+              </w:tabs>
+              <w:jc w:val="center"/>
+              <w:rPr>
+                <w:rFonts w:eastAsia="Arial"/>
+                <w:sz w:val="20"/>
+                <w:szCs w:val="20"/>
+              </w:rPr>
+            </w:pPr>
+            <w:r>
+              <w:rPr>
+                <w:rFonts w:eastAsia="Arial" w:hint="eastAsia"/>
+                <w:sz w:val="20"/>
+                <w:szCs w:val="20"/>
+              </w:rPr>
+              <w:t>A</w:t>
+            </w:r>
+            <w:r>
+              <w:rPr>
+                <w:rFonts w:eastAsia="Arial"/>
+                <w:sz w:val="20"/>
+                <w:szCs w:val="20"/>
+              </w:rPr>
+              <w:t>ctivities</w:t>
+            </w:r>
+          </w:p>
+        </w:tc>
+        <w:tc>
+          <w:tcPr>
+            <w:tcW w:w="2420" w:type="dxa"/>
+            <w:shd w:val="clear" w:color="auto" w:fill="F2F2F2" w:themeFill="background1" w:themeFillShade="F2"/>
+            <w:vAlign w:val="center"/>
+          </w:tcPr>
+          <w:p>
+            <w:pPr>
+              <w:tabs>
+                <w:tab w:val="left" w:pos="1120"/>
+              </w:tabs>
+              <w:jc w:val="center"/>
+              <w:rPr>
+                <w:sz w:val="20"/>
+                <w:szCs w:val="20"/>
+              </w:rPr>
+            </w:pPr>
+            <w:r>
+              <w:rPr>
+                <w:rFonts w:eastAsia="Arial"/>
+                <w:sz w:val="20"/>
+                <w:szCs w:val="20"/>
+              </w:rPr>
+              <w:t xml:space="preserve">How does connected to </w:t>
+            </w:r>
+            <w:r>
+              <w:rPr>
+                <w:rFonts w:hint="eastAsia"/>
+                <w:sz w:val="20"/>
+                <w:szCs w:val="20"/>
+              </w:rPr>
+              <w:t>p</w:t>
+            </w:r>
+            <w:r>
+              <w:rPr>
+                <w:sz w:val="20"/>
+                <w:szCs w:val="20"/>
+              </w:rPr>
+              <w:t>roject main goals?</w:t>
+            </w:r>
+          </w:p>
+        </w:tc>
+        <w:tc>
+          <w:tcPr>
+            <w:tcW w:w="705" w:type="dxa"/>
+            <w:shd w:val="clear" w:color="auto" w:fill="F2F2F2" w:themeFill="background1" w:themeFillShade="F2"/>
+            <w:vAlign w:val="center"/>
+          </w:tcPr>
+          <w:p>
+            <w:pPr>
+              <w:tabs>
+                <w:tab w:val="left" w:pos="1120"/>
+              </w:tabs>
+              <w:jc w:val="center"/>
+              <w:rPr>
+                <w:rFonts w:eastAsia="Arial"/>
+                <w:sz w:val="20"/>
+                <w:szCs w:val="20"/>
+              </w:rPr>
+            </w:pPr>
+            <w:r>
+              <w:rPr>
+                <w:rFonts w:eastAsia="Arial" w:hint="eastAsia"/>
+                <w:sz w:val="20"/>
+                <w:szCs w:val="20"/>
+              </w:rPr>
+              <w:t>S</w:t>
+            </w:r>
+            <w:r>
+              <w:rPr>
+                <w:rFonts w:eastAsia="Arial"/>
+                <w:sz w:val="20"/>
+                <w:szCs w:val="20"/>
+              </w:rPr>
+              <w:t>tatus</w:t>
+            </w:r>
+          </w:p>
+        </w:tc>
+        <w:tc>
+          <w:tcPr>
+            <w:tcW w:w="1128" w:type="dxa"/>
+            <w:shd w:val="clear" w:color="auto" w:fill="F2F2F2" w:themeFill="background1" w:themeFillShade="F2"/>
+            <w:vAlign w:val="center"/>
+          </w:tcPr>
+          <w:p>
+            <w:pPr>
+              <w:tabs>
+                <w:tab w:val="left" w:pos="1120"/>
+              </w:tabs>
+              <w:jc w:val="center"/>
+              <w:rPr>
+                <w:rFonts w:eastAsia="Arial"/>
+                <w:sz w:val="20"/>
+                <w:szCs w:val="20"/>
+              </w:rPr>
+            </w:pPr>
+            <w:r>
+              <w:rPr>
+                <w:rFonts w:eastAsia="Arial" w:hint="eastAsia"/>
+                <w:sz w:val="20"/>
+                <w:szCs w:val="20"/>
+              </w:rPr>
+              <w:t>D</w:t>
+            </w:r>
+            <w:r>
+              <w:rPr>
+                <w:rFonts w:eastAsia="Arial"/>
+                <w:sz w:val="20"/>
+                <w:szCs w:val="20"/>
+              </w:rPr>
+              <w:t>ue Date</w:t>
+            </w:r>
+          </w:p>
+        </w:tc>
+      </w:tr>
+      <w:tr>
+        <w:tc>
+          <w:tcPr>
+            <w:tcW w:w="1354" w:type="dxa"/>
+            <w:vAlign w:val="center"/>
+          </w:tcPr>
+          <w:p>
+            <w:pPr>
+              <w:tabs>
+                <w:tab w:val="left" w:pos="1120"/>
+              </w:tabs>
+              <w:jc w:val="center"/>
+              <w:rPr>
+                <w:sz w:val="20"/>
+                <w:szCs w:val="20"/>
+              </w:rPr>
+            </w:pPr>
+            <w:r>
+              <w:rPr>
+                <w:sz w:val="20"/>
+                <w:szCs w:val="20"/>
+              </w:rPr>
+              <w:t>Eric</w:t>
+            </w:r>
+          </w:p>
+        </w:tc>
+        <w:tc>
+          <w:tcPr>
+            <w:tcW w:w="2633" w:type="dxa"/>
+            <w:vAlign w:val="center"/>
+          </w:tcPr>
+          <w:p>
+            <w:pPr>
+              <w:tabs>
+                <w:tab w:val="left" w:pos="1120"/>
+              </w:tabs>
+              <w:rPr>
+                <w:sz w:val="20"/>
+                <w:szCs w:val="20"/>
+              </w:rPr>
+            </w:pPr>
+            <w:r>
+              <w:rPr>
+                <w:sz w:val="20"/>
+                <w:szCs w:val="20"/>
+              </w:rPr>
+              <w:t xml:space="preserve">Setting up Django server </w:t>
+            </w:r>
+            <w:r>
+              <w:rPr>
+                <w:sz w:val="20"/>
+                <w:szCs w:val="20"/>
+              </w:rPr>
+              <w:t xml:space="preserve">and loading </w:t>
+            </w:r>
+            <w:r>
+              <w:rPr>
+                <w:sz w:val="20"/>
+                <w:szCs w:val="20"/>
+              </w:rPr>
+              <w:t xml:space="preserve">emotion records </w:t>
+            </w:r>
+            <w:r>
+              <w:rPr>
+                <w:sz w:val="20"/>
+                <w:szCs w:val="20"/>
+              </w:rPr>
+              <w:t>into the database. Implement an endpoint that allows retrieval of data from the mobile app for rendering “</w:t>
+            </w:r>
+            <w:r>
+              <w:rPr>
+                <w:sz w:val="20"/>
+                <w:szCs w:val="20"/>
+              </w:rPr>
+              <w:t>Home</w:t>
+            </w:r>
+            <w:r>
+              <w:rPr>
+                <w:sz w:val="20"/>
+                <w:szCs w:val="20"/>
+              </w:rPr>
+              <w:t>”</w:t>
+            </w:r>
+            <w:r>
+              <w:rPr>
+                <w:sz w:val="20"/>
+                <w:szCs w:val="20"/>
+              </w:rPr>
+              <w:t xml:space="preserve"> Page</w:t>
+            </w:r>
+          </w:p>
+        </w:tc>
+        <w:tc>
+          <w:tcPr>
+            <w:tcW w:w="2420" w:type="dxa"/>
+            <w:vAlign w:val="center"/>
+          </w:tcPr>
+          <w:p>
+            <w:pPr>
+              <w:tabs>
+                <w:tab w:val="left" w:pos="1120"/>
+              </w:tabs>
+              <w:rPr>
+                <w:rFonts w:eastAsia="Arial"/>
+                <w:sz w:val="20"/>
+                <w:szCs w:val="20"/>
+              </w:rPr>
+            </w:pPr>
+            <w:r>
+              <w:rPr>
+                <w:rFonts w:eastAsia="Arial"/>
+                <w:sz w:val="20"/>
+                <w:szCs w:val="20"/>
+              </w:rPr>
+              <w:t xml:space="preserve">For implementation of </w:t>
+            </w:r>
+            <w:r>
+              <w:rPr>
+                <w:rFonts w:eastAsia="Arial"/>
+                <w:sz w:val="20"/>
+                <w:szCs w:val="20"/>
+              </w:rPr>
+              <w:t>“H</w:t>
+            </w:r>
+            <w:r>
+              <w:rPr>
+                <w:rFonts w:eastAsia="Arial"/>
+                <w:sz w:val="20"/>
+                <w:szCs w:val="20"/>
+              </w:rPr>
+              <w:t>ome</w:t>
+            </w:r>
+            <w:r>
+              <w:rPr>
+                <w:rFonts w:eastAsia="Arial"/>
+                <w:sz w:val="20"/>
+                <w:szCs w:val="20"/>
+              </w:rPr>
+              <w:t>”</w:t>
+            </w:r>
+            <w:r>
+              <w:rPr>
+                <w:rFonts w:eastAsia="Arial"/>
+                <w:sz w:val="20"/>
+                <w:szCs w:val="20"/>
+              </w:rPr>
+              <w:t xml:space="preserve"> page functionalities</w:t>
+            </w:r>
+            <w:r>
+              <w:rPr>
+                <w:rFonts w:eastAsia="Arial"/>
+                <w:sz w:val="20"/>
+                <w:szCs w:val="20"/>
+              </w:rPr>
+              <w:t xml:space="preserve">, which is a task </w:t>
+            </w:r>
+            <w:r>
+              <w:rPr>
+                <w:rFonts w:eastAsia="Arial"/>
+                <w:sz w:val="20"/>
+                <w:szCs w:val="20"/>
+              </w:rPr>
+              <w:t>listed in milestone 1 plan</w:t>
+            </w:r>
+          </w:p>
+        </w:tc>
+        <w:tc>
+          <w:tcPr>
+            <w:tcW w:w="705" w:type="dxa"/>
+            <w:vAlign w:val="center"/>
+          </w:tcPr>
+          <w:p>
+            <w:pPr>
+              <w:tabs>
+                <w:tab w:val="left" w:pos="1120"/>
+              </w:tabs>
+              <w:jc w:val="center"/>
+              <w:rPr>
+                <w:sz w:val="20"/>
+                <w:szCs w:val="20"/>
+              </w:rPr>
+            </w:pPr>
+            <w:r>
+              <w:rPr>
+                <w:sz w:val="20"/>
+                <w:szCs w:val="20"/>
+              </w:rPr>
+              <w:t>0%</w:t>
+            </w:r>
+          </w:p>
+        </w:tc>
+        <w:tc>
+          <w:tcPr>
+            <w:tcW w:w="1128" w:type="dxa"/>
+            <w:vAlign w:val="center"/>
+          </w:tcPr>
+          <w:p>
+            <w:pPr>
+              <w:tabs>
+                <w:tab w:val="left" w:pos="1120"/>
+              </w:tabs>
+              <w:jc w:val="center"/>
+              <w:rPr>
+                <w:sz w:val="20"/>
+                <w:szCs w:val="20"/>
+              </w:rPr>
+            </w:pPr>
+            <w:r>
+              <w:rPr>
+                <w:sz w:val="20"/>
+                <w:szCs w:val="20"/>
+              </w:rPr>
+              <w:t>2</w:t>
+            </w:r>
+            <w:r>
+              <w:rPr>
+                <w:sz w:val="20"/>
+                <w:szCs w:val="20"/>
+              </w:rPr>
+              <w:t>7</w:t>
+            </w:r>
+            <w:r>
+              <w:rPr>
+                <w:sz w:val="20"/>
+                <w:szCs w:val="20"/>
+              </w:rPr>
+              <w:t>/0</w:t>
+            </w:r>
+            <w:r>
+              <w:rPr>
+                <w:sz w:val="20"/>
+                <w:szCs w:val="20"/>
+              </w:rPr>
+              <w:t>4</w:t>
+            </w:r>
+            <w:r>
+              <w:rPr>
+                <w:sz w:val="20"/>
+                <w:szCs w:val="20"/>
+              </w:rPr>
+              <w:t>/2021</w:t>
+            </w:r>
+          </w:p>
+        </w:tc>
+      </w:tr>
+      <w:tr>
+        <w:tc>
+          <w:tcPr>
+            <w:tcW w:w="1354" w:type="dxa"/>
+            <w:vAlign w:val="center"/>
+          </w:tcPr>
+          <w:p>
+            <w:pPr>
+              <w:tabs>
+                <w:tab w:val="left" w:pos="1120"/>
+              </w:tabs>
+              <w:jc w:val="center"/>
+              <w:rPr>
+                <w:sz w:val="20"/>
+                <w:szCs w:val="20"/>
+              </w:rPr>
+            </w:pPr>
+            <w:r>
+              <w:rPr>
+                <w:sz w:val="20"/>
+                <w:szCs w:val="20"/>
+              </w:rPr>
+              <w:t>Emily</w:t>
+            </w:r>
+          </w:p>
+        </w:tc>
+        <w:tc>
+          <w:tcPr>
+            <w:tcW w:w="2633" w:type="dxa"/>
+            <w:vAlign w:val="center"/>
+          </w:tcPr>
+          <w:p>
+            <w:pPr>
+              <w:tabs>
+                <w:tab w:val="left" w:pos="1120"/>
+              </w:tabs>
+              <w:rPr>
+                <w:sz w:val="20"/>
+                <w:szCs w:val="20"/>
+              </w:rPr>
+            </w:pPr>
+            <w:r>
+              <w:rPr>
+                <w:sz w:val="20"/>
+                <w:szCs w:val="20"/>
+              </w:rPr>
+              <w:t xml:space="preserve">Implementation </w:t>
+            </w:r>
+            <w:r>
+              <w:rPr>
+                <w:sz w:val="20"/>
+                <w:szCs w:val="20"/>
+              </w:rPr>
+              <w:t>of Google authentication</w:t>
+            </w:r>
+          </w:p>
+        </w:tc>
+        <w:tc>
+          <w:tcPr>
+            <w:tcW w:w="2420" w:type="dxa"/>
+            <w:vAlign w:val="center"/>
+          </w:tcPr>
+          <w:p>
+            <w:pPr>
+              <w:tabs>
+                <w:tab w:val="left" w:pos="1120"/>
+              </w:tabs>
+              <w:rPr>
+                <w:rFonts w:eastAsia="Arial"/>
+                <w:sz w:val="20"/>
+                <w:szCs w:val="20"/>
+              </w:rPr>
+            </w:pPr>
+            <w:r>
+              <w:rPr>
+                <w:rFonts w:eastAsia="Arial"/>
+                <w:sz w:val="20"/>
+                <w:szCs w:val="20"/>
+              </w:rPr>
+              <w:t>For implementation of authentication workflow handled in ‘Login’ and ‘Signup’ pages, which are tasks listed in milestone 1 plan</w:t>
+            </w:r>
+          </w:p>
+        </w:tc>
+        <w:tc>
+          <w:tcPr>
+            <w:tcW w:w="705" w:type="dxa"/>
+            <w:vAlign w:val="center"/>
+          </w:tcPr>
+          <w:p>
+            <w:pPr>
+              <w:tabs>
+                <w:tab w:val="left" w:pos="1120"/>
+              </w:tabs>
+              <w:jc w:val="center"/>
+              <w:rPr>
+                <w:sz w:val="20"/>
+                <w:szCs w:val="20"/>
+              </w:rPr>
+            </w:pPr>
+            <w:r>
+              <w:rPr>
+                <w:sz w:val="20"/>
+                <w:szCs w:val="20"/>
+              </w:rPr>
+              <w:t>0</w:t>
+            </w:r>
+            <w:r>
+              <w:rPr>
+                <w:sz w:val="20"/>
+                <w:szCs w:val="20"/>
+              </w:rPr>
+              <w:t>%</w:t>
+            </w:r>
+          </w:p>
+        </w:tc>
+        <w:tc>
+          <w:tcPr>
+            <w:tcW w:w="1128" w:type="dxa"/>
+            <w:vAlign w:val="center"/>
+          </w:tcPr>
+          <w:p>
+            <w:pPr>
+              <w:tabs>
+                <w:tab w:val="left" w:pos="1120"/>
+              </w:tabs>
+              <w:jc w:val="center"/>
+              <w:rPr>
+                <w:rFonts w:eastAsia="Arial"/>
+                <w:sz w:val="20"/>
+                <w:szCs w:val="20"/>
+              </w:rPr>
+            </w:pPr>
+            <w:r>
+              <w:rPr>
+                <w:rFonts w:hint="eastAsia"/>
+                <w:sz w:val="20"/>
+                <w:szCs w:val="20"/>
+              </w:rPr>
+              <w:t>2</w:t>
+            </w:r>
+            <w:r>
+              <w:rPr>
+                <w:sz w:val="20"/>
+                <w:szCs w:val="20"/>
+              </w:rPr>
+              <w:t>7</w:t>
+            </w:r>
+            <w:r>
+              <w:rPr>
+                <w:sz w:val="20"/>
+                <w:szCs w:val="20"/>
+              </w:rPr>
+              <w:t>/0</w:t>
+            </w:r>
+            <w:r>
+              <w:rPr>
+                <w:sz w:val="20"/>
+                <w:szCs w:val="20"/>
+              </w:rPr>
+              <w:t>4</w:t>
+            </w:r>
+            <w:r>
+              <w:rPr>
+                <w:sz w:val="20"/>
+                <w:szCs w:val="20"/>
+              </w:rPr>
+              <w:t>/2021</w:t>
+            </w:r>
+          </w:p>
+        </w:tc>
+      </w:tr>
+      <w:tr>
+        <w:tc>
+          <w:tcPr>
+            <w:tcW w:w="1354" w:type="dxa"/>
+            <w:vAlign w:val="center"/>
+          </w:tcPr>
+          <w:p>
+            <w:pPr>
+              <w:tabs>
+                <w:tab w:val="left" w:pos="1120"/>
+              </w:tabs>
+              <w:jc w:val="center"/>
+              <w:rPr>
+                <w:sz w:val="20"/>
+                <w:szCs w:val="20"/>
+              </w:rPr>
+            </w:pPr>
+            <w:r>
+              <w:rPr>
+                <w:sz w:val="20"/>
+                <w:szCs w:val="20"/>
+              </w:rPr>
+              <w:t>Portia, Jason</w:t>
+            </w:r>
+          </w:p>
+        </w:tc>
+        <w:tc>
+          <w:tcPr>
+            <w:tcW w:w="2633" w:type="dxa"/>
+            <w:vAlign w:val="center"/>
+          </w:tcPr>
+          <w:p>
+            <w:pPr>
+              <w:tabs>
+                <w:tab w:val="left" w:pos="1120"/>
+              </w:tabs>
+              <w:rPr>
+                <w:sz w:val="20"/>
+                <w:szCs w:val="20"/>
+              </w:rPr>
+            </w:pPr>
+            <w:r>
+              <w:rPr>
+                <w:sz w:val="20"/>
+                <w:szCs w:val="20"/>
+              </w:rPr>
+              <w:t xml:space="preserve">Making use the data retrieved from the Django server to complete implementing the UI components on Home Page </w:t>
+            </w:r>
+            <w:r>
+              <w:rPr>
+                <w:sz w:val="20"/>
+                <w:szCs w:val="20"/>
+              </w:rPr>
+              <w:t>and their functionalities</w:t>
+            </w:r>
+          </w:p>
+        </w:tc>
+        <w:tc>
+          <w:tcPr>
+            <w:tcW w:w="2420" w:type="dxa"/>
+            <w:vAlign w:val="center"/>
+          </w:tcPr>
+          <w:p>
+            <w:pPr>
+              <w:tabs>
+                <w:tab w:val="left" w:pos="1120"/>
+              </w:tabs>
+              <w:rPr>
+                <w:sz w:val="20"/>
+                <w:szCs w:val="20"/>
+              </w:rPr>
+            </w:pPr>
+            <w:r>
+              <w:rPr>
+                <w:rFonts w:eastAsia="Arial"/>
+                <w:sz w:val="20"/>
+                <w:szCs w:val="20"/>
+              </w:rPr>
+              <w:t>For implementation of “Home” page functionalities, which is a task listed in milestone 1 plan</w:t>
+            </w:r>
+          </w:p>
+        </w:tc>
+        <w:tc>
+          <w:tcPr>
+            <w:tcW w:w="705" w:type="dxa"/>
+            <w:vAlign w:val="center"/>
+          </w:tcPr>
+          <w:p>
+            <w:pPr>
+              <w:tabs>
+                <w:tab w:val="left" w:pos="1120"/>
+              </w:tabs>
+              <w:jc w:val="center"/>
+              <w:rPr>
+                <w:sz w:val="20"/>
+                <w:szCs w:val="20"/>
+              </w:rPr>
+            </w:pPr>
+            <w:r>
+              <w:rPr>
+                <w:sz w:val="20"/>
+                <w:szCs w:val="20"/>
+              </w:rPr>
+              <w:t>30</w:t>
+            </w:r>
+            <w:r>
+              <w:rPr>
+                <w:sz w:val="20"/>
+                <w:szCs w:val="20"/>
+              </w:rPr>
+              <w:t>%</w:t>
+            </w:r>
+          </w:p>
+        </w:tc>
+        <w:tc>
+          <w:tcPr>
+            <w:tcW w:w="1128" w:type="dxa"/>
+            <w:vAlign w:val="center"/>
+          </w:tcPr>
+          <w:p>
+            <w:pPr>
+              <w:tabs>
+                <w:tab w:val="left" w:pos="1120"/>
+              </w:tabs>
+              <w:jc w:val="center"/>
+              <w:rPr>
+                <w:sz w:val="20"/>
+                <w:szCs w:val="20"/>
+              </w:rPr>
+            </w:pPr>
+            <w:r>
+              <w:rPr>
+                <w:rFonts w:hint="eastAsia"/>
+                <w:sz w:val="20"/>
+                <w:szCs w:val="20"/>
+              </w:rPr>
+              <w:t>2</w:t>
+            </w:r>
+            <w:r>
+              <w:rPr>
+                <w:sz w:val="20"/>
+                <w:szCs w:val="20"/>
+              </w:rPr>
+              <w:t>7/0</w:t>
+            </w:r>
+            <w:r>
+              <w:rPr>
+                <w:sz w:val="20"/>
+                <w:szCs w:val="20"/>
+              </w:rPr>
+              <w:t>4</w:t>
+            </w:r>
+            <w:r>
+              <w:rPr>
+                <w:sz w:val="20"/>
+                <w:szCs w:val="20"/>
+              </w:rPr>
+              <w:t>/2021</w:t>
+            </w:r>
+          </w:p>
+        </w:tc>
+      </w:tr>
+    </w:tbl>
+    <w:p>
+      <w:pPr>
+        <w:tabs>
+          <w:tab w:val="left" w:pos="1120"/>
+        </w:tabs>
+        <w:rPr>
+          <w:rFonts w:eastAsia="Arial"/>
+          <w:sz w:val="24"/>
+          <w:szCs w:val="24"/>
+        </w:rPr>
+      </w:pPr>
+    </w:p>
+    <w:p>
+      <w:pPr>
+        <w:tabs>
+          <w:tab w:val="left" w:pos="1120"/>
+        </w:tabs>
+        <w:rPr>
+          <w:rFonts w:eastAsia="Arial"/>
+          <w:sz w:val="24"/>
+          <w:szCs w:val="24"/>
+        </w:rPr>
+      </w:pPr>
+    </w:p>
+    <w:p>
+      <w:pPr>
         <w:pStyle w:val="ListParagraph"/>
         <w:numPr>
           <w:ilvl w:val="0"/>
-          <w:numId w:val="8"/>
+          <w:numId w:val="12"/>
         </w:numPr>
         <w:tabs>
           <w:tab w:val="left" w:pos="1120"/>
@@ -1550,7 +2652,7 @@
           <w:sz w:val="34"/>
           <w:szCs w:val="34"/>
         </w:rPr>
-        <w:t>6</w:t>
+        <w:t>7</w:t>
       </w:r>
       <w:r>
         <w:rPr>
@@ -2414,6 +3516,95 @@
     </w:lvl>
   </w:abstractNum>
   <w:abstractNum w:abstractNumId="8" w15:restartNumberingAfterBreak="0">
+    <w:nsid w:val="58F27ABA"/>
+    <w:multiLevelType w:val="hybridMultilevel"/>
+    <w:tmpl w:val="2A2C5C3A"/>
+    <w:lvl w:ilvl="0" w:tplc="0809000F">
+      <w:start w:val="6"/>
+      <w:numFmt w:val="decimal"/>
+      <w:lvlText w:val="%1."/>
+      <w:lvlJc w:val="left"/>
+      <w:pPr>
+        <w:ind w:left="360" w:hanging="360"/>
+      </w:pPr>
+      <w:rPr>
+        <w:rFonts w:hint="default"/>
+      </w:rPr>
+    </w:lvl>
+    <w:lvl w:ilvl="1" w:tplc="08090019" w:tentative="1">
+      <w:start w:val="1"/>
+      <w:numFmt w:val="lowerLetter"/>
+      <w:lvlText w:val="%2."/>
+      <w:lvlJc w:val="left"/>
+      <w:pPr>
+        <w:ind w:left="1080" w:hanging="360"/>
+      </w:pPr>
+    </w:lvl>
+    <w:lvl w:ilvl="2" w:tplc="0809001B" w:tentative="1">
+      <w:start w:val="1"/>
+      <w:numFmt w:val="lowerRoman"/>
+      <w:lvlText w:val="%3."/>
+      <w:lvlJc w:val="right"/>
+      <w:pPr>
+        <w:ind w:left="1800" w:hanging="180"/>
+      </w:pPr>
+    </w:lvl>
+    <w:lvl w:ilvl="3" w:tplc="0809000F" w:tentative="1">
+      <w:start w:val="1"/>
+      <w:numFmt w:val="decimal"/>
+      <w:lvlText w:val="%4."/>
+      <w:lvlJc w:val="left"/>
+      <w:pPr>
+        <w:ind w:left="2520" w:hanging="360"/>
+      </w:pPr>
+    </w:lvl>
+    <w:lvl w:ilvl="4" w:tplc="08090019" w:tentative="1">
+      <w:start w:val="1"/>
+      <w:numFmt w:val="lowerLetter"/>
+      <w:lvlText w:val="%5."/>
+      <w:lvlJc w:val="left"/>
+      <w:pPr>
+        <w:ind w:left="3240" w:hanging="360"/>
+      </w:pPr>
+    </w:lvl>
+    <w:lvl w:ilvl="5" w:tplc="0809001B" w:tentative="1">
+      <w:start w:val="1"/>
+      <w:numFmt w:val="lowerRoman"/>
+      <w:lvlText w:val="%6."/>
+      <w:lvlJc w:val="right"/>
+      <w:pPr>
+        <w:ind w:left="3960" w:hanging="180"/>
+      </w:pPr>
+    </w:lvl>
+    <w:lvl w:ilvl="6" w:tplc="0809000F" w:tentative="1">
+      <w:start w:val="1"/>
+      <w:numFmt w:val="decimal"/>
+      <w:lvlText w:val="%7."/>
+      <w:lvlJc w:val="left"/>
+      <w:pPr>
+        <w:ind w:left="4680" w:hanging="360"/>
+      </w:pPr>
+    </w:lvl>
+    <w:lvl w:ilvl="7" w:tplc="08090019" w:tentative="1">
+      <w:start w:val="1"/>
+      <w:numFmt w:val="lowerLetter"/>
+      <w:lvlText w:val="%8."/>
+      <w:lvlJc w:val="left"/>
+      <w:pPr>
+        <w:ind w:left="5400" w:hanging="360"/>
+      </w:pPr>
+    </w:lvl>
+    <w:lvl w:ilvl="8" w:tplc="0809001B" w:tentative="1">
+      <w:start w:val="1"/>
+      <w:numFmt w:val="lowerRoman"/>
+      <w:lvlText w:val="%9."/>
+      <w:lvlJc w:val="right"/>
+      <w:pPr>
+        <w:ind w:left="6120" w:hanging="180"/>
+      </w:pPr>
+    </w:lvl>
+  </w:abstractNum>
+  <w:abstractNum w:abstractNumId="9" w15:restartNumberingAfterBreak="0">
     <w:nsid w:val="66EF438D"/>
     <w:multiLevelType w:val="hybridMultilevel"/>
     <w:tmpl w:val="40DC8216"/>
@@ -2464,7 +3655,7 @@
       <w:lvlJc w:val="left"/>
     </w:lvl>
   </w:abstractNum>
-  <w:abstractNum w:abstractNumId="9" w15:restartNumberingAfterBreak="0">
+  <w:abstractNum w:abstractNumId="10" w15:restartNumberingAfterBreak="0">
     <w:nsid w:val="721DA317"/>
     <w:multiLevelType w:val="hybridMultilevel"/>
     <w:tmpl w:val="A9DAC440"/>
@@ -2515,7 +3706,7 @@
       <w:lvlJc w:val="left"/>
     </w:lvl>
   </w:abstractNum>
-  <w:abstractNum w:abstractNumId="10" w15:restartNumberingAfterBreak="0">
+  <w:abstractNum w:abstractNumId="11" w15:restartNumberingAfterBreak="0">
     <w:nsid w:val="75D84316"/>
     <w:multiLevelType w:val="hybridMultilevel"/>
     <w:tmpl w:val="A9AA7680"/>
@@ -2632,7 +3823,7 @@
     <w:abstractNumId w:val="0"/>
   </w:num>
   <w:num w:numId="2">
-    <w:abstractNumId w:val="8"/>
+    <w:abstractNumId w:val="9"/>
   </w:num>
   <w:num w:numId="3">
     <w:abstractNumId w:val="2"/>
@@ -2644,7 +3835,7 @@
     <w:abstractNumId w:val="6"/>
   </w:num>
   <w:num w:numId="6">
-    <w:abstractNumId w:val="9"/>
+    <w:abstractNumId w:val="10"/>
   </w:num>
   <w:num w:numId="7">
     <w:abstractNumId w:val="3"/>
@@ -2659,7 +3850,10 @@
     <w:abstractNumId w:val="7"/>
   </w:num>
   <w:num w:numId="11">
-    <w:abstractNumId w:val="10"/>
+    <w:abstractNumId w:val="11"/>
+  </w:num>
+  <w:num w:numId="12">
+    <w:abstractNumId w:val="8"/>
   </w:num>
 </w:numbering>
 </file>
@@ -3181,6 +4375,22 @@
       <w:szCs w:val="20"/>
     </w:rPr>
   </w:style>
+  <w:style w:type="table" w:styleId="TableGrid">
+    <w:name w:val="Table Grid"/>
+    <w:basedOn w:val="TableNormal"/>
+    <w:uiPriority w:val="39"/>
+    <w:rsid w:val="00BE4661"/>
+    <w:tblPr>
+      <w:tblBorders>
+        <w:top w:val="single" w:sz="4" w:space="0" w:color="auto"/>
+        <w:left w:val="single" w:sz="4" w:space="0" w:color="auto"/>
+        <w:bottom w:val="single" w:sz="4" w:space="0" w:color="auto"/>
+        <w:right w:val="single" w:sz="4" w:space="0" w:color="auto"/>
+        <w:insideH w:val="single" w:sz="4" w:space="0" w:color="auto"/>
+        <w:insideV w:val="single" w:sz="4" w:space="0" w:color="auto"/>
+      </w:tblBorders>
+    </w:tblPr>
+  </w:style>
 </w:styles>
 </file>
 

</xml_diff>